<commit_message>
Made Slight Adjustments to Lab 2 Ops Script to Better Apply to Lab 3
</commit_message>
<xml_diff>
--- a/Lab3/Ops/Lab Three Ops report of functionality.docx
+++ b/Lab3/Ops/Lab Three Ops report of functionality.docx
@@ -7,6 +7,10 @@
         <w:pStyle w:val="Heading1"/>
         <w:keepNext w:val="true"/>
         <w:keepLines/>
+        <w:numPr>
+          <w:ilvl w:val="0"/>
+          <w:numId w:val="0"/>
+        </w:numPr>
         <w:spacing w:before="480" w:after="0"/>
         <w:outlineLvl w:val="0"/>
         <w:rPr/>
@@ -111,7 +115,8 @@
           <w:p>
             <w:pPr>
               <w:pStyle w:val="ListParagraph"/>
-              <w:widowControl/>
+              <w:widowControl w:val="false"/>
+              <w:suppressAutoHyphens w:val="true"/>
               <w:spacing w:lineRule="auto" w:line="240" w:before="0" w:after="0"/>
               <w:ind w:left="0" w:hanging="0"/>
               <w:contextualSpacing/>
@@ -144,7 +149,8 @@
           <w:p>
             <w:pPr>
               <w:pStyle w:val="ListParagraph"/>
-              <w:widowControl/>
+              <w:widowControl w:val="false"/>
+              <w:suppressAutoHyphens w:val="true"/>
               <w:spacing w:lineRule="auto" w:line="240" w:before="0" w:after="0"/>
               <w:ind w:left="0" w:hanging="0"/>
               <w:contextualSpacing/>
@@ -180,7 +186,8 @@
           <w:p>
             <w:pPr>
               <w:pStyle w:val="ListParagraph"/>
-              <w:widowControl/>
+              <w:widowControl w:val="false"/>
+              <w:suppressAutoHyphens w:val="true"/>
               <w:spacing w:lineRule="auto" w:line="240" w:before="0" w:after="0"/>
               <w:ind w:left="0" w:hanging="0"/>
               <w:contextualSpacing/>
@@ -213,7 +220,8 @@
           <w:p>
             <w:pPr>
               <w:pStyle w:val="TextBody"/>
-              <w:widowControl/>
+              <w:widowControl w:val="false"/>
+              <w:suppressAutoHyphens w:val="true"/>
               <w:spacing w:lineRule="auto" w:line="240" w:before="0" w:after="0"/>
               <w:ind w:left="0" w:hanging="0"/>
               <w:contextualSpacing/>
@@ -261,7 +269,8 @@
           <w:p>
             <w:pPr>
               <w:pStyle w:val="ListParagraph"/>
-              <w:widowControl/>
+              <w:widowControl w:val="false"/>
+              <w:suppressAutoHyphens w:val="true"/>
               <w:spacing w:lineRule="auto" w:line="240" w:before="0" w:after="0"/>
               <w:ind w:left="0" w:hanging="0"/>
               <w:contextualSpacing/>
@@ -293,7 +302,8 @@
           <w:p>
             <w:pPr>
               <w:pStyle w:val="ListParagraph"/>
-              <w:widowControl/>
+              <w:widowControl w:val="false"/>
+              <w:suppressAutoHyphens w:val="true"/>
               <w:spacing w:lineRule="auto" w:line="240" w:before="0" w:after="0"/>
               <w:ind w:left="0" w:hanging="0"/>
               <w:contextualSpacing/>
@@ -328,7 +338,8 @@
           <w:p>
             <w:pPr>
               <w:pStyle w:val="ListParagraph"/>
-              <w:widowControl/>
+              <w:widowControl w:val="false"/>
+              <w:suppressAutoHyphens w:val="true"/>
               <w:spacing w:lineRule="auto" w:line="240" w:before="0" w:after="0"/>
               <w:ind w:left="0" w:hanging="0"/>
               <w:contextualSpacing/>
@@ -360,7 +371,8 @@
           <w:p>
             <w:pPr>
               <w:pStyle w:val="ListParagraph"/>
-              <w:widowControl/>
+              <w:widowControl w:val="false"/>
+              <w:suppressAutoHyphens w:val="true"/>
               <w:spacing w:lineRule="auto" w:line="240" w:before="0" w:after="0"/>
               <w:ind w:left="0" w:hanging="0"/>
               <w:contextualSpacing/>
@@ -395,7 +407,8 @@
           <w:p>
             <w:pPr>
               <w:pStyle w:val="ListParagraph"/>
-              <w:widowControl/>
+              <w:widowControl w:val="false"/>
+              <w:suppressAutoHyphens w:val="true"/>
               <w:spacing w:lineRule="auto" w:line="240" w:before="0" w:after="0"/>
               <w:ind w:left="0" w:hanging="0"/>
               <w:contextualSpacing/>
@@ -428,7 +441,8 @@
           <w:p>
             <w:pPr>
               <w:pStyle w:val="ListParagraph"/>
-              <w:widowControl/>
+              <w:widowControl w:val="false"/>
+              <w:suppressAutoHyphens w:val="true"/>
               <w:spacing w:lineRule="auto" w:line="240" w:before="0" w:after="0"/>
               <w:ind w:left="0" w:hanging="0"/>
               <w:contextualSpacing/>
@@ -464,7 +478,8 @@
           <w:p>
             <w:pPr>
               <w:pStyle w:val="ListParagraph"/>
-              <w:widowControl/>
+              <w:widowControl w:val="false"/>
+              <w:suppressAutoHyphens w:val="true"/>
               <w:spacing w:lineRule="auto" w:line="240" w:before="0" w:after="0"/>
               <w:ind w:left="0" w:hanging="0"/>
               <w:contextualSpacing/>
@@ -497,7 +512,8 @@
           <w:p>
             <w:pPr>
               <w:pStyle w:val="ListParagraph"/>
-              <w:widowControl/>
+              <w:widowControl w:val="false"/>
+              <w:suppressAutoHyphens w:val="true"/>
               <w:spacing w:lineRule="auto" w:line="240" w:before="0" w:after="0"/>
               <w:ind w:left="0" w:hanging="0"/>
               <w:contextualSpacing/>
@@ -582,7 +598,8 @@
           <w:p>
             <w:pPr>
               <w:pStyle w:val="Normal"/>
-              <w:widowControl/>
+              <w:widowControl w:val="false"/>
+              <w:suppressAutoHyphens w:val="true"/>
               <w:spacing w:lineRule="auto" w:line="240" w:before="0" w:after="0"/>
               <w:jc w:val="left"/>
               <w:rPr>
@@ -613,7 +630,8 @@
           <w:p>
             <w:pPr>
               <w:pStyle w:val="Normal"/>
-              <w:widowControl/>
+              <w:widowControl w:val="false"/>
+              <w:suppressAutoHyphens w:val="true"/>
               <w:spacing w:lineRule="auto" w:line="240" w:before="0" w:after="0"/>
               <w:jc w:val="left"/>
               <w:rPr>
@@ -647,7 +665,8 @@
           <w:p>
             <w:pPr>
               <w:pStyle w:val="Normal"/>
-              <w:widowControl/>
+              <w:widowControl w:val="false"/>
+              <w:suppressAutoHyphens w:val="true"/>
               <w:spacing w:lineRule="auto" w:line="240" w:before="0" w:after="0"/>
               <w:jc w:val="left"/>
               <w:rPr>
@@ -678,7 +697,8 @@
           <w:p>
             <w:pPr>
               <w:pStyle w:val="Normal"/>
-              <w:widowControl/>
+              <w:widowControl w:val="false"/>
+              <w:suppressAutoHyphens w:val="true"/>
               <w:spacing w:lineRule="auto" w:line="240" w:before="0" w:after="0"/>
               <w:jc w:val="left"/>
               <w:rPr>
@@ -711,7 +731,8 @@
           <w:p>
             <w:pPr>
               <w:pStyle w:val="Normal"/>
-              <w:widowControl/>
+              <w:widowControl w:val="false"/>
+              <w:suppressAutoHyphens w:val="true"/>
               <w:spacing w:lineRule="auto" w:line="240" w:before="0" w:after="0"/>
               <w:jc w:val="left"/>
               <w:rPr>
@@ -742,36 +763,27 @@
           <w:p>
             <w:pPr>
               <w:pStyle w:val="Normal"/>
-              <w:widowControl/>
-              <w:spacing w:lineRule="auto" w:line="240" w:before="0" w:after="0"/>
-              <w:jc w:val="left"/>
-              <w:rPr>
-                <w:rFonts w:ascii="Calibri" w:hAnsi="Calibri" w:eastAsia="Calibri" w:cs=""/>
-                <w:kern w:val="0"/>
-                <w:sz w:val="22"/>
-                <w:szCs w:val="22"/>
-                <w:lang w:val="en-US" w:eastAsia="en-US" w:bidi="ar-SA"/>
-              </w:rPr>
-            </w:pPr>
-            <w:r>
-              <w:rPr>
-                <w:rFonts w:eastAsia="Calibri" w:cs=""/>
-                <w:kern w:val="0"/>
-                <w:sz w:val="22"/>
-                <w:szCs w:val="22"/>
-                <w:lang w:val="en-US" w:eastAsia="en-US" w:bidi="ar-SA"/>
-              </w:rPr>
-              <w:t xml:space="preserve">To support this architecture we had to scale out 2 additional explore california web servers. Alongside this, we deployed a new host to act as the load balancer. Nginx needed to be set up on the loadbalancer host. </w:t>
-            </w:r>
-            <w:r>
-              <w:rPr>
-                <w:rFonts w:eastAsia="Calibri" w:cs=""/>
-                <w:kern w:val="0"/>
-                <w:sz w:val="22"/>
-                <w:szCs w:val="22"/>
-                <w:lang w:val="en-US" w:eastAsia="en-US" w:bidi="ar-SA"/>
-              </w:rPr>
-              <w:t>Alongside this, Zabbix agents needed to be installed on the 2 new web servers.</w:t>
+              <w:widowControl w:val="false"/>
+              <w:suppressAutoHyphens w:val="true"/>
+              <w:spacing w:lineRule="auto" w:line="240" w:before="0" w:after="0"/>
+              <w:jc w:val="left"/>
+              <w:rPr>
+                <w:rFonts w:ascii="Calibri" w:hAnsi="Calibri" w:eastAsia="Calibri" w:cs=""/>
+                <w:kern w:val="0"/>
+                <w:sz w:val="22"/>
+                <w:szCs w:val="22"/>
+                <w:lang w:val="en-US" w:eastAsia="en-US" w:bidi="ar-SA"/>
+              </w:rPr>
+            </w:pPr>
+            <w:r>
+              <w:rPr>
+                <w:rFonts w:eastAsia="Calibri" w:cs=""/>
+                <w:kern w:val="0"/>
+                <w:sz w:val="22"/>
+                <w:szCs w:val="22"/>
+                <w:lang w:val="en-US" w:eastAsia="en-US" w:bidi="ar-SA"/>
+              </w:rPr>
+              <w:t>To support this architecture we had to scale out 2 additional explore california web servers. Alongside this, we deployed a new host to act as the load balancer. Nginx needed to be set up on the loadbalancer host. Alongside this, Zabbix agents needed to be installed on the 2 new web servers.</w:t>
             </w:r>
           </w:p>
         </w:tc>
@@ -786,7 +798,8 @@
           <w:p>
             <w:pPr>
               <w:pStyle w:val="Normal"/>
-              <w:widowControl/>
+              <w:widowControl w:val="false"/>
+              <w:suppressAutoHyphens w:val="true"/>
               <w:spacing w:lineRule="auto" w:line="240" w:before="0" w:after="0"/>
               <w:jc w:val="left"/>
               <w:rPr>
@@ -817,7 +830,8 @@
           <w:p>
             <w:pPr>
               <w:pStyle w:val="Normal"/>
-              <w:widowControl/>
+              <w:widowControl w:val="false"/>
+              <w:suppressAutoHyphens w:val="true"/>
               <w:spacing w:lineRule="auto" w:line="240" w:before="0" w:after="0"/>
               <w:jc w:val="left"/>
               <w:rPr>
@@ -851,7 +865,8 @@
           <w:p>
             <w:pPr>
               <w:pStyle w:val="Normal"/>
-              <w:widowControl/>
+              <w:widowControl w:val="false"/>
+              <w:suppressAutoHyphens w:val="true"/>
               <w:spacing w:lineRule="auto" w:line="240" w:before="0" w:after="0"/>
               <w:jc w:val="left"/>
               <w:rPr>
@@ -882,36 +897,27 @@
           <w:p>
             <w:pPr>
               <w:pStyle w:val="Normal"/>
-              <w:widowControl/>
-              <w:spacing w:lineRule="auto" w:line="240" w:before="0" w:after="0"/>
-              <w:jc w:val="left"/>
-              <w:rPr>
-                <w:rFonts w:ascii="Calibri" w:hAnsi="Calibri" w:eastAsia="Calibri" w:cs=""/>
-                <w:kern w:val="0"/>
-                <w:sz w:val="22"/>
-                <w:szCs w:val="22"/>
-                <w:lang w:val="en-US" w:eastAsia="en-US" w:bidi="ar-SA"/>
-              </w:rPr>
-            </w:pPr>
-            <w:r>
-              <w:rPr>
-                <w:rFonts w:eastAsia="Calibri" w:cs=""/>
-                <w:kern w:val="0"/>
-                <w:sz w:val="22"/>
-                <w:szCs w:val="22"/>
-                <w:lang w:val="en-US" w:eastAsia="en-US" w:bidi="ar-SA"/>
-              </w:rPr>
-              <w:t xml:space="preserve">In this system, </w:t>
-            </w:r>
-            <w:r>
-              <w:rPr>
-                <w:rFonts w:eastAsia="Calibri" w:cs=""/>
-                <w:kern w:val="0"/>
-                <w:sz w:val="22"/>
-                <w:szCs w:val="22"/>
-                <w:lang w:val="en-US" w:eastAsia="en-US" w:bidi="ar-SA"/>
-              </w:rPr>
-              <w:t>a loadbalancer is set up to be the entrypoint for a grouping of 3 web servers. The loadbalancer receives http requests and forwards each request to a web server, choosing the next server each time and evenly distributing the workload.</w:t>
+              <w:widowControl w:val="false"/>
+              <w:suppressAutoHyphens w:val="true"/>
+              <w:spacing w:lineRule="auto" w:line="240" w:before="0" w:after="0"/>
+              <w:jc w:val="left"/>
+              <w:rPr>
+                <w:rFonts w:ascii="Calibri" w:hAnsi="Calibri" w:eastAsia="Calibri" w:cs=""/>
+                <w:kern w:val="0"/>
+                <w:sz w:val="22"/>
+                <w:szCs w:val="22"/>
+                <w:lang w:val="en-US" w:eastAsia="en-US" w:bidi="ar-SA"/>
+              </w:rPr>
+            </w:pPr>
+            <w:r>
+              <w:rPr>
+                <w:rFonts w:eastAsia="Calibri" w:cs=""/>
+                <w:kern w:val="0"/>
+                <w:sz w:val="22"/>
+                <w:szCs w:val="22"/>
+                <w:lang w:val="en-US" w:eastAsia="en-US" w:bidi="ar-SA"/>
+              </w:rPr>
+              <w:t>In this system, a loadbalancer is set up to be the entrypoint for a grouping of 3 web servers. The loadbalancer receives http requests and forwards each request to a web server, choosing the next server each time and evenly distributing the workload.</w:t>
             </w:r>
           </w:p>
         </w:tc>
@@ -926,7 +932,8 @@
           <w:p>
             <w:pPr>
               <w:pStyle w:val="Normal"/>
-              <w:widowControl/>
+              <w:widowControl w:val="false"/>
+              <w:suppressAutoHyphens w:val="true"/>
               <w:spacing w:lineRule="auto" w:line="240" w:before="0" w:after="0"/>
               <w:jc w:val="left"/>
               <w:rPr>
@@ -957,7 +964,8 @@
           <w:p>
             <w:pPr>
               <w:pStyle w:val="Normal"/>
-              <w:widowControl/>
+              <w:widowControl w:val="false"/>
+              <w:suppressAutoHyphens w:val="true"/>
               <w:spacing w:lineRule="auto" w:line="240" w:before="0" w:after="0"/>
               <w:jc w:val="left"/>
               <w:rPr>
@@ -991,7 +999,8 @@
           <w:p>
             <w:pPr>
               <w:pStyle w:val="Normal"/>
-              <w:widowControl/>
+              <w:widowControl w:val="false"/>
+              <w:suppressAutoHyphens w:val="true"/>
               <w:spacing w:lineRule="auto" w:line="240" w:before="0" w:after="0"/>
               <w:jc w:val="left"/>
               <w:rPr>
@@ -1022,7 +1031,8 @@
           <w:p>
             <w:pPr>
               <w:pStyle w:val="Normal"/>
-              <w:widowControl/>
+              <w:widowControl w:val="false"/>
+              <w:suppressAutoHyphens w:val="true"/>
               <w:spacing w:lineRule="auto" w:line="240" w:before="0" w:after="0"/>
               <w:jc w:val="left"/>
               <w:rPr>
@@ -1058,7 +1068,8 @@
           <w:p>
             <w:pPr>
               <w:pStyle w:val="Normal"/>
-              <w:widowControl/>
+              <w:widowControl w:val="false"/>
+              <w:suppressAutoHyphens w:val="true"/>
               <w:spacing w:lineRule="auto" w:line="240" w:before="0" w:after="0"/>
               <w:jc w:val="left"/>
               <w:rPr>
@@ -1089,7 +1100,8 @@
           <w:p>
             <w:pPr>
               <w:pStyle w:val="Normal"/>
-              <w:widowControl/>
+              <w:widowControl w:val="false"/>
+              <w:suppressAutoHyphens w:val="true"/>
               <w:spacing w:lineRule="auto" w:line="240" w:before="0" w:after="0"/>
               <w:jc w:val="left"/>
               <w:rPr>
@@ -1123,7 +1135,8 @@
           <w:p>
             <w:pPr>
               <w:pStyle w:val="Normal"/>
-              <w:widowControl/>
+              <w:widowControl w:val="false"/>
+              <w:suppressAutoHyphens w:val="true"/>
               <w:spacing w:lineRule="auto" w:line="240" w:before="0" w:after="0"/>
               <w:jc w:val="left"/>
               <w:rPr>
@@ -1154,26 +1167,47 @@
           <w:p>
             <w:pPr>
               <w:pStyle w:val="Normal"/>
-              <w:widowControl/>
-              <w:spacing w:lineRule="auto" w:line="240" w:before="0" w:after="0"/>
-              <w:jc w:val="left"/>
-              <w:rPr>
-                <w:rFonts w:ascii="Calibri" w:hAnsi="Calibri" w:eastAsia="Calibri" w:cs=""/>
-                <w:kern w:val="0"/>
-                <w:sz w:val="22"/>
-                <w:szCs w:val="22"/>
-                <w:lang w:val="en-US" w:eastAsia="en-US" w:bidi="ar-SA"/>
-              </w:rPr>
-            </w:pPr>
-            <w:r>
-              <w:rPr>
-                <w:rFonts w:eastAsia="Calibri" w:cs=""/>
-                <w:kern w:val="0"/>
-                <w:sz w:val="22"/>
-                <w:szCs w:val="22"/>
-                <w:lang w:val="en-US" w:eastAsia="en-US" w:bidi="ar-SA"/>
-              </w:rPr>
-              <w:t>The installation script needs to run as root on the target system in order to overwrite the /etc/hosts script as well as installing packages and managing systemd. After the initial installation, Nginx will run as the nginx user.</w:t>
+              <w:widowControl w:val="false"/>
+              <w:suppressAutoHyphens w:val="true"/>
+              <w:spacing w:lineRule="auto" w:line="240" w:before="0" w:after="0"/>
+              <w:jc w:val="left"/>
+              <w:rPr>
+                <w:rFonts w:ascii="Calibri" w:hAnsi="Calibri" w:eastAsia="Calibri" w:cs=""/>
+                <w:kern w:val="0"/>
+                <w:sz w:val="22"/>
+                <w:szCs w:val="22"/>
+                <w:lang w:val="en-US" w:eastAsia="en-US" w:bidi="ar-SA"/>
+              </w:rPr>
+            </w:pPr>
+            <w:r>
+              <w:rPr>
+                <w:rFonts w:eastAsia="Calibri" w:cs=""/>
+                <w:kern w:val="0"/>
+                <w:sz w:val="22"/>
+                <w:szCs w:val="22"/>
+                <w:lang w:val="en-US" w:eastAsia="en-US" w:bidi="ar-SA"/>
+              </w:rPr>
+              <w:t>The installation script needs to run as root on the target system in order to install packages and manag</w:t>
+            </w:r>
+            <w:r>
+              <w:rPr>
+                <w:rFonts w:eastAsia="Calibri" w:cs=""/>
+                <w:kern w:val="0"/>
+                <w:sz w:val="22"/>
+                <w:szCs w:val="22"/>
+                <w:lang w:val="en-US" w:eastAsia="en-US" w:bidi="ar-SA"/>
+              </w:rPr>
+              <w:t>e</w:t>
+            </w:r>
+            <w:r>
+              <w:rPr>
+                <w:rFonts w:eastAsia="Calibri" w:cs=""/>
+                <w:kern w:val="0"/>
+                <w:sz w:val="22"/>
+                <w:szCs w:val="22"/>
+                <w:lang w:val="en-US" w:eastAsia="en-US" w:bidi="ar-SA"/>
+              </w:rPr>
+              <w:t xml:space="preserve"> systemd. After the initial installation, Nginx will run as the nginx user.</w:t>
             </w:r>
           </w:p>
         </w:tc>
@@ -1188,7 +1222,8 @@
           <w:p>
             <w:pPr>
               <w:pStyle w:val="Normal"/>
-              <w:widowControl/>
+              <w:widowControl w:val="false"/>
+              <w:suppressAutoHyphens w:val="true"/>
               <w:spacing w:lineRule="auto" w:line="240" w:before="0" w:after="0"/>
               <w:jc w:val="left"/>
               <w:rPr>
@@ -1219,7 +1254,8 @@
           <w:p>
             <w:pPr>
               <w:pStyle w:val="Normal"/>
-              <w:widowControl/>
+              <w:widowControl w:val="false"/>
+              <w:suppressAutoHyphens w:val="true"/>
               <w:spacing w:lineRule="auto" w:line="240" w:before="0" w:after="0"/>
               <w:jc w:val="left"/>
               <w:rPr>
@@ -1253,7 +1289,8 @@
           <w:p>
             <w:pPr>
               <w:pStyle w:val="Normal"/>
-              <w:widowControl/>
+              <w:widowControl w:val="false"/>
+              <w:suppressAutoHyphens w:val="true"/>
               <w:spacing w:lineRule="auto" w:line="240" w:before="0" w:after="0"/>
               <w:jc w:val="left"/>
               <w:rPr>
@@ -1284,7 +1321,8 @@
           <w:p>
             <w:pPr>
               <w:pStyle w:val="Normal"/>
-              <w:widowControl/>
+              <w:widowControl w:val="false"/>
+              <w:suppressAutoHyphens w:val="true"/>
               <w:spacing w:lineRule="auto" w:line="240" w:before="0" w:after="0"/>
               <w:jc w:val="left"/>
               <w:rPr>
@@ -1876,6 +1914,7 @@
     <w:qFormat/>
     <w:pPr>
       <w:widowControl/>
+      <w:suppressAutoHyphens w:val="true"/>
       <w:bidi w:val="0"/>
       <w:spacing w:lineRule="auto" w:line="276" w:before="0" w:after="200"/>
       <w:jc w:val="left"/>
@@ -2257,6 +2296,7 @@
     <w:rsid w:val="003228f2"/>
     <w:pPr>
       <w:widowControl/>
+      <w:suppressAutoHyphens w:val="true"/>
       <w:bidi w:val="0"/>
       <w:spacing w:lineRule="auto" w:line="240" w:before="0" w:after="0"/>
       <w:jc w:val="left"/>
@@ -2352,6 +2392,7 @@
         <w:top w:val="double" w:sz="6" w:space="8" w:color="808080"/>
         <w:bottom w:val="double" w:sz="6" w:space="8" w:color="808080"/>
       </w:pBdr>
+      <w:suppressAutoHyphens w:val="true"/>
       <w:bidi w:val="0"/>
       <w:spacing w:lineRule="atLeast" w:line="240" w:before="0" w:after="40"/>
       <w:jc w:val="center"/>

</xml_diff>

<commit_message>
Add Project Plan and Reflection Report
</commit_message>
<xml_diff>
--- a/Lab3/Ops/Lab Three Ops report of functionality.docx
+++ b/Lab3/Ops/Lab Three Ops report of functionality.docx
@@ -12,6 +12,7 @@
           <w:numId w:val="0"/>
         </w:numPr>
         <w:spacing w:before="480" w:after="0"/>
+        <w:ind w:left="0" w:hanging="0"/>
         <w:outlineLvl w:val="0"/>
         <w:rPr/>
       </w:pPr>
@@ -1187,27 +1188,7 @@
                 <w:szCs w:val="22"/>
                 <w:lang w:val="en-US" w:eastAsia="en-US" w:bidi="ar-SA"/>
               </w:rPr>
-              <w:t>The installation script needs to run as root on the target system in order to install packages and manag</w:t>
-            </w:r>
-            <w:r>
-              <w:rPr>
-                <w:rFonts w:eastAsia="Calibri" w:cs=""/>
-                <w:kern w:val="0"/>
-                <w:sz w:val="22"/>
-                <w:szCs w:val="22"/>
-                <w:lang w:val="en-US" w:eastAsia="en-US" w:bidi="ar-SA"/>
-              </w:rPr>
-              <w:t>e</w:t>
-            </w:r>
-            <w:r>
-              <w:rPr>
-                <w:rFonts w:eastAsia="Calibri" w:cs=""/>
-                <w:kern w:val="0"/>
-                <w:sz w:val="22"/>
-                <w:szCs w:val="22"/>
-                <w:lang w:val="en-US" w:eastAsia="en-US" w:bidi="ar-SA"/>
-              </w:rPr>
-              <w:t xml:space="preserve"> systemd. After the initial installation, Nginx will run as the nginx user.</w:t>
+              <w:t>The installation script needs to run as root on the target system in order to install packages and manage systemd. After the initial installation, Nginx will run as the nginx user.</w:t>
             </w:r>
           </w:p>
         </w:tc>

</xml_diff>